<commit_message>
mit Unit Test für getBeitrag
</commit_message>
<xml_diff>
--- a/docs/Testprotokoll der Methode getBeitrag.docx
+++ b/docs/Testprotokoll der Methode getBeitrag.docx
@@ -198,10 +198,10 @@
         <w:tblLook w:val="04A0" w:firstRow="1" w:lastRow="0" w:firstColumn="1" w:lastColumn="0" w:noHBand="0" w:noVBand="1"/>
       </w:tblPr>
       <w:tblGrid>
-        <w:gridCol w:w="2251"/>
-        <w:gridCol w:w="2251"/>
-        <w:gridCol w:w="2251"/>
-        <w:gridCol w:w="2252"/>
+        <w:gridCol w:w="1075"/>
+        <w:gridCol w:w="3695"/>
+        <w:gridCol w:w="2159"/>
+        <w:gridCol w:w="2133"/>
       </w:tblGrid>
       <w:tr>
         <w:trPr>
@@ -211,7 +211,7 @@
         <w:tc>
           <w:tcPr>
             <w:cnfStyle w:val="001000000100" w:firstRow="0" w:lastRow="0" w:firstColumn="1" w:lastColumn="0" w:oddVBand="0" w:evenVBand="0" w:oddHBand="0" w:evenHBand="0" w:firstRowFirstColumn="1" w:firstRowLastColumn="0" w:lastRowFirstColumn="0" w:lastRowLastColumn="0"/>
-            <w:tcW w:w="2251" w:type="dxa"/>
+            <w:tcW w:w="1075" w:type="dxa"/>
           </w:tcPr>
           <w:p>
             <w:pPr>
@@ -229,7 +229,7 @@
         </w:tc>
         <w:tc>
           <w:tcPr>
-            <w:tcW w:w="2251" w:type="dxa"/>
+            <w:tcW w:w="3695" w:type="dxa"/>
           </w:tcPr>
           <w:p>
             <w:pPr>
@@ -263,7 +263,7 @@
         </w:tc>
         <w:tc>
           <w:tcPr>
-            <w:tcW w:w="2251" w:type="dxa"/>
+            <w:tcW w:w="2159" w:type="dxa"/>
           </w:tcPr>
           <w:p>
             <w:pPr>
@@ -282,7 +282,7 @@
         </w:tc>
         <w:tc>
           <w:tcPr>
-            <w:tcW w:w="2252" w:type="dxa"/>
+            <w:tcW w:w="2133" w:type="dxa"/>
           </w:tcPr>
           <w:p>
             <w:pPr>
@@ -308,7 +308,7 @@
         <w:tc>
           <w:tcPr>
             <w:cnfStyle w:val="001000000000" w:firstRow="0" w:lastRow="0" w:firstColumn="1" w:lastColumn="0" w:oddVBand="0" w:evenVBand="0" w:oddHBand="0" w:evenHBand="0" w:firstRowFirstColumn="0" w:firstRowLastColumn="0" w:lastRowFirstColumn="0" w:lastRowLastColumn="0"/>
-            <w:tcW w:w="2251" w:type="dxa"/>
+            <w:tcW w:w="1075" w:type="dxa"/>
           </w:tcPr>
           <w:p>
             <w:pPr>
@@ -326,7 +326,7 @@
         </w:tc>
         <w:tc>
           <w:tcPr>
-            <w:tcW w:w="2251" w:type="dxa"/>
+            <w:tcW w:w="3695" w:type="dxa"/>
           </w:tcPr>
           <w:p>
             <w:pPr>
@@ -335,11 +335,121 @@
                 <w:rFonts w:eastAsiaTheme="minorEastAsia"/>
               </w:rPr>
             </w:pPr>
-          </w:p>
-        </w:tc>
-        <w:tc>
-          <w:tcPr>
-            <w:tcW w:w="2251" w:type="dxa"/>
+            <w:r>
+              <w:rPr>
+                <w:rFonts w:eastAsiaTheme="minorEastAsia"/>
+              </w:rPr>
+              <w:t xml:space="preserve">alter=50, </w:t>
+            </w:r>
+            <w:proofErr w:type="spellStart"/>
+            <w:r>
+              <w:rPr>
+                <w:rFonts w:eastAsiaTheme="minorEastAsia"/>
+              </w:rPr>
+              <w:t>mitgliedsjahre</w:t>
+            </w:r>
+            <w:proofErr w:type="spellEnd"/>
+            <w:r>
+              <w:rPr>
+                <w:rFonts w:eastAsiaTheme="minorEastAsia"/>
+              </w:rPr>
+              <w:t>=1</w:t>
+            </w:r>
+            <w:r>
+              <w:rPr>
+                <w:rFonts w:eastAsiaTheme="minorEastAsia"/>
+              </w:rPr>
+              <w:br/>
+              <w:t>a</w:t>
+            </w:r>
+            <w:r>
+              <w:rPr>
+                <w:rFonts w:eastAsiaTheme="minorEastAsia"/>
+              </w:rPr>
+              <w:t>lter=</w:t>
+            </w:r>
+            <w:r>
+              <w:rPr>
+                <w:rFonts w:eastAsiaTheme="minorEastAsia"/>
+              </w:rPr>
+              <w:t>2</w:t>
+            </w:r>
+            <w:r>
+              <w:rPr>
+                <w:rFonts w:eastAsiaTheme="minorEastAsia"/>
+              </w:rPr>
+              <w:t>0,</w:t>
+            </w:r>
+            <w:r>
+              <w:rPr>
+                <w:rFonts w:eastAsiaTheme="minorEastAsia"/>
+              </w:rPr>
+              <w:t xml:space="preserve"> </w:t>
+            </w:r>
+            <w:proofErr w:type="spellStart"/>
+            <w:r>
+              <w:rPr>
+                <w:rFonts w:eastAsiaTheme="minorEastAsia"/>
+              </w:rPr>
+              <w:t>mitgliedsjahre</w:t>
+            </w:r>
+            <w:proofErr w:type="spellEnd"/>
+            <w:r>
+              <w:rPr>
+                <w:rFonts w:eastAsiaTheme="minorEastAsia"/>
+              </w:rPr>
+              <w:t>=1</w:t>
+            </w:r>
+            <w:r>
+              <w:rPr>
+                <w:rFonts w:eastAsiaTheme="minorEastAsia"/>
+              </w:rPr>
+              <w:br/>
+              <w:t>a</w:t>
+            </w:r>
+            <w:r>
+              <w:rPr>
+                <w:rFonts w:eastAsiaTheme="minorEastAsia"/>
+              </w:rPr>
+              <w:t>lter=</w:t>
+            </w:r>
+            <w:r>
+              <w:rPr>
+                <w:rFonts w:eastAsiaTheme="minorEastAsia"/>
+              </w:rPr>
+              <w:t>18</w:t>
+            </w:r>
+            <w:r>
+              <w:rPr>
+                <w:rFonts w:eastAsiaTheme="minorEastAsia"/>
+              </w:rPr>
+              <w:t>,</w:t>
+            </w:r>
+            <w:r>
+              <w:rPr>
+                <w:rFonts w:eastAsiaTheme="minorEastAsia"/>
+              </w:rPr>
+              <w:t xml:space="preserve"> </w:t>
+            </w:r>
+            <w:proofErr w:type="spellStart"/>
+            <w:r>
+              <w:rPr>
+                <w:rFonts w:eastAsiaTheme="minorEastAsia"/>
+              </w:rPr>
+              <w:t>mitgliedsjahre</w:t>
+            </w:r>
+            <w:proofErr w:type="spellEnd"/>
+            <w:r>
+              <w:rPr>
+                <w:rFonts w:eastAsiaTheme="minorEastAsia"/>
+              </w:rPr>
+              <w:t>=1</w:t>
+            </w:r>
+          </w:p>
+        </w:tc>
+        <w:tc>
+          <w:tcPr>
+            <w:tcW w:w="2159" w:type="dxa"/>
           </w:tcPr>
           <w:p>
             <w:pPr>
@@ -352,7 +462,7 @@
         </w:tc>
         <w:tc>
           <w:tcPr>
-            <w:tcW w:w="2252" w:type="dxa"/>
+            <w:tcW w:w="2133" w:type="dxa"/>
           </w:tcPr>
           <w:p>
             <w:pPr>
@@ -371,7 +481,7 @@
         <w:tc>
           <w:tcPr>
             <w:cnfStyle w:val="001000000000" w:firstRow="0" w:lastRow="0" w:firstColumn="1" w:lastColumn="0" w:oddVBand="0" w:evenVBand="0" w:oddHBand="0" w:evenHBand="0" w:firstRowFirstColumn="0" w:firstRowLastColumn="0" w:lastRowFirstColumn="0" w:lastRowLastColumn="0"/>
-            <w:tcW w:w="2251" w:type="dxa"/>
+            <w:tcW w:w="1075" w:type="dxa"/>
           </w:tcPr>
           <w:p>
             <w:pPr>
@@ -389,7 +499,7 @@
         </w:tc>
         <w:tc>
           <w:tcPr>
-            <w:tcW w:w="2251" w:type="dxa"/>
+            <w:tcW w:w="3695" w:type="dxa"/>
           </w:tcPr>
           <w:p>
             <w:pPr>
@@ -398,11 +508,100 @@
                 <w:rFonts w:eastAsiaTheme="minorEastAsia"/>
               </w:rPr>
             </w:pPr>
-          </w:p>
-        </w:tc>
-        <w:tc>
-          <w:tcPr>
-            <w:tcW w:w="2251" w:type="dxa"/>
+            <w:r>
+              <w:rPr>
+                <w:rFonts w:eastAsiaTheme="minorEastAsia"/>
+              </w:rPr>
+              <w:t>a</w:t>
+            </w:r>
+            <w:r>
+              <w:rPr>
+                <w:rFonts w:eastAsiaTheme="minorEastAsia"/>
+              </w:rPr>
+              <w:t>lter=</w:t>
+            </w:r>
+            <w:r>
+              <w:rPr>
+                <w:rFonts w:eastAsiaTheme="minorEastAsia"/>
+              </w:rPr>
+              <w:t>17</w:t>
+            </w:r>
+            <w:r>
+              <w:rPr>
+                <w:rFonts w:eastAsiaTheme="minorEastAsia"/>
+              </w:rPr>
+              <w:t>,</w:t>
+            </w:r>
+            <w:r>
+              <w:rPr>
+                <w:rFonts w:eastAsiaTheme="minorEastAsia"/>
+              </w:rPr>
+              <w:t xml:space="preserve"> </w:t>
+            </w:r>
+            <w:proofErr w:type="spellStart"/>
+            <w:r>
+              <w:rPr>
+                <w:rFonts w:eastAsiaTheme="minorEastAsia"/>
+              </w:rPr>
+              <w:t>mitgliedsjahre</w:t>
+            </w:r>
+            <w:proofErr w:type="spellEnd"/>
+            <w:r>
+              <w:rPr>
+                <w:rFonts w:eastAsiaTheme="minorEastAsia"/>
+              </w:rPr>
+              <w:t>=1</w:t>
+            </w:r>
+            <w:r>
+              <w:rPr>
+                <w:rFonts w:eastAsiaTheme="minorEastAsia"/>
+              </w:rPr>
+              <w:br/>
+              <w:t>a</w:t>
+            </w:r>
+            <w:r>
+              <w:rPr>
+                <w:rFonts w:eastAsiaTheme="minorEastAsia"/>
+              </w:rPr>
+              <w:t>lter=</w:t>
+            </w:r>
+            <w:r>
+              <w:rPr>
+                <w:rFonts w:eastAsiaTheme="minorEastAsia"/>
+              </w:rPr>
+              <w:t>13</w:t>
+            </w:r>
+            <w:r>
+              <w:rPr>
+                <w:rFonts w:eastAsiaTheme="minorEastAsia"/>
+              </w:rPr>
+              <w:t>,</w:t>
+            </w:r>
+            <w:r>
+              <w:rPr>
+                <w:rFonts w:eastAsiaTheme="minorEastAsia"/>
+              </w:rPr>
+              <w:t xml:space="preserve"> </w:t>
+            </w:r>
+            <w:proofErr w:type="spellStart"/>
+            <w:r>
+              <w:rPr>
+                <w:rFonts w:eastAsiaTheme="minorEastAsia"/>
+              </w:rPr>
+              <w:t>mitgliedsjahre</w:t>
+            </w:r>
+            <w:proofErr w:type="spellEnd"/>
+            <w:r>
+              <w:rPr>
+                <w:rFonts w:eastAsiaTheme="minorEastAsia"/>
+              </w:rPr>
+              <w:t>=1</w:t>
+            </w:r>
+          </w:p>
+        </w:tc>
+        <w:tc>
+          <w:tcPr>
+            <w:tcW w:w="2159" w:type="dxa"/>
           </w:tcPr>
           <w:p>
             <w:pPr>
@@ -415,7 +614,7 @@
         </w:tc>
         <w:tc>
           <w:tcPr>
-            <w:tcW w:w="2252" w:type="dxa"/>
+            <w:tcW w:w="2133" w:type="dxa"/>
           </w:tcPr>
           <w:p>
             <w:pPr>
@@ -435,7 +634,7 @@
         <w:tc>
           <w:tcPr>
             <w:cnfStyle w:val="001000000000" w:firstRow="0" w:lastRow="0" w:firstColumn="1" w:lastColumn="0" w:oddVBand="0" w:evenVBand="0" w:oddHBand="0" w:evenHBand="0" w:firstRowFirstColumn="0" w:firstRowLastColumn="0" w:lastRowFirstColumn="0" w:lastRowLastColumn="0"/>
-            <w:tcW w:w="2251" w:type="dxa"/>
+            <w:tcW w:w="1075" w:type="dxa"/>
           </w:tcPr>
           <w:p>
             <w:pPr>
@@ -453,7 +652,7 @@
         </w:tc>
         <w:tc>
           <w:tcPr>
-            <w:tcW w:w="2251" w:type="dxa"/>
+            <w:tcW w:w="3695" w:type="dxa"/>
           </w:tcPr>
           <w:p>
             <w:pPr>
@@ -462,11 +661,43 @@
                 <w:rFonts w:eastAsiaTheme="minorEastAsia"/>
               </w:rPr>
             </w:pPr>
-          </w:p>
-        </w:tc>
-        <w:tc>
-          <w:tcPr>
-            <w:tcW w:w="2251" w:type="dxa"/>
+            <w:r>
+              <w:rPr>
+                <w:rFonts w:eastAsiaTheme="minorEastAsia"/>
+              </w:rPr>
+              <w:t>a</w:t>
+            </w:r>
+            <w:r>
+              <w:rPr>
+                <w:rFonts w:eastAsiaTheme="minorEastAsia"/>
+              </w:rPr>
+              <w:t>lter=50,</w:t>
+            </w:r>
+            <w:r>
+              <w:rPr>
+                <w:rFonts w:eastAsiaTheme="minorEastAsia"/>
+              </w:rPr>
+              <w:t xml:space="preserve"> </w:t>
+            </w:r>
+            <w:proofErr w:type="spellStart"/>
+            <w:r>
+              <w:rPr>
+                <w:rFonts w:eastAsiaTheme="minorEastAsia"/>
+              </w:rPr>
+              <w:t>mitgliedsjahre</w:t>
+            </w:r>
+            <w:proofErr w:type="spellEnd"/>
+            <w:r>
+              <w:rPr>
+                <w:rFonts w:eastAsiaTheme="minorEastAsia"/>
+              </w:rPr>
+              <w:t>=1</w:t>
+            </w:r>
+          </w:p>
+        </w:tc>
+        <w:tc>
+          <w:tcPr>
+            <w:tcW w:w="2159" w:type="dxa"/>
           </w:tcPr>
           <w:p>
             <w:pPr>
@@ -479,7 +710,7 @@
         </w:tc>
         <w:tc>
           <w:tcPr>
-            <w:tcW w:w="2252" w:type="dxa"/>
+            <w:tcW w:w="2133" w:type="dxa"/>
           </w:tcPr>
           <w:p>
             <w:pPr>
@@ -498,7 +729,7 @@
         <w:tc>
           <w:tcPr>
             <w:cnfStyle w:val="001000000000" w:firstRow="0" w:lastRow="0" w:firstColumn="1" w:lastColumn="0" w:oddVBand="0" w:evenVBand="0" w:oddHBand="0" w:evenHBand="0" w:firstRowFirstColumn="0" w:firstRowLastColumn="0" w:lastRowFirstColumn="0" w:lastRowLastColumn="0"/>
-            <w:tcW w:w="2251" w:type="dxa"/>
+            <w:tcW w:w="1075" w:type="dxa"/>
           </w:tcPr>
           <w:p>
             <w:pPr>
@@ -516,7 +747,7 @@
         </w:tc>
         <w:tc>
           <w:tcPr>
-            <w:tcW w:w="2251" w:type="dxa"/>
+            <w:tcW w:w="3695" w:type="dxa"/>
           </w:tcPr>
           <w:p>
             <w:pPr>
@@ -525,12 +756,45 @@
                 <w:rFonts w:eastAsiaTheme="minorEastAsia"/>
               </w:rPr>
             </w:pPr>
-          </w:p>
-        </w:tc>
-        <w:tc>
-          <w:tcPr>
-            <w:tcW w:w="2251" w:type="dxa"/>
-          </w:tcPr>
+            <w:r>
+              <w:rPr>
+                <w:rFonts w:eastAsiaTheme="minorEastAsia"/>
+              </w:rPr>
+              <w:t>a</w:t>
+            </w:r>
+            <w:r>
+              <w:rPr>
+                <w:rFonts w:eastAsiaTheme="minorEastAsia"/>
+              </w:rPr>
+              <w:t>lter=50,</w:t>
+            </w:r>
+            <w:r>
+              <w:rPr>
+                <w:rFonts w:eastAsiaTheme="minorEastAsia"/>
+              </w:rPr>
+              <w:t xml:space="preserve"> </w:t>
+            </w:r>
+            <w:proofErr w:type="spellStart"/>
+            <w:r>
+              <w:rPr>
+                <w:rFonts w:eastAsiaTheme="minorEastAsia"/>
+              </w:rPr>
+              <w:t>mitgliedsjahre</w:t>
+            </w:r>
+            <w:proofErr w:type="spellEnd"/>
+            <w:r>
+              <w:rPr>
+                <w:rFonts w:eastAsiaTheme="minorEastAsia"/>
+              </w:rPr>
+              <w:t>=1</w:t>
+            </w:r>
+            <w:r>
+              <w:rPr>
+                <w:rFonts w:eastAsiaTheme="minorEastAsia"/>
+              </w:rPr>
+              <w:t>0</w:t>
+            </w:r>
+          </w:p>
           <w:p>
             <w:pPr>
               <w:cnfStyle w:val="000000000000" w:firstRow="0" w:lastRow="0" w:firstColumn="0" w:lastColumn="0" w:oddVBand="0" w:evenVBand="0" w:oddHBand="0" w:evenHBand="0" w:firstRowFirstColumn="0" w:firstRowLastColumn="0" w:lastRowFirstColumn="0" w:lastRowLastColumn="0"/>
@@ -538,15 +802,334 @@
                 <w:rFonts w:eastAsiaTheme="minorEastAsia"/>
               </w:rPr>
             </w:pPr>
-          </w:p>
-        </w:tc>
-        <w:tc>
-          <w:tcPr>
-            <w:tcW w:w="2252" w:type="dxa"/>
+            <w:r>
+              <w:rPr>
+                <w:rFonts w:eastAsiaTheme="minorEastAsia"/>
+              </w:rPr>
+              <w:t>a</w:t>
+            </w:r>
+            <w:r>
+              <w:rPr>
+                <w:rFonts w:eastAsiaTheme="minorEastAsia"/>
+              </w:rPr>
+              <w:t>lter=50,</w:t>
+            </w:r>
+            <w:r>
+              <w:rPr>
+                <w:rFonts w:eastAsiaTheme="minorEastAsia"/>
+              </w:rPr>
+              <w:t xml:space="preserve"> </w:t>
+            </w:r>
+            <w:proofErr w:type="spellStart"/>
+            <w:r>
+              <w:rPr>
+                <w:rFonts w:eastAsiaTheme="minorEastAsia"/>
+              </w:rPr>
+              <w:t>mitgliedsjahre</w:t>
+            </w:r>
+            <w:proofErr w:type="spellEnd"/>
+            <w:r>
+              <w:rPr>
+                <w:rFonts w:eastAsiaTheme="minorEastAsia"/>
+              </w:rPr>
+              <w:t>=1</w:t>
+            </w:r>
+            <w:r>
+              <w:rPr>
+                <w:rFonts w:eastAsiaTheme="minorEastAsia"/>
+              </w:rPr>
+              <w:t>5</w:t>
+            </w:r>
+          </w:p>
+        </w:tc>
+        <w:tc>
+          <w:tcPr>
+            <w:tcW w:w="2159" w:type="dxa"/>
           </w:tcPr>
           <w:p>
             <w:pPr>
               <w:cnfStyle w:val="000000000000" w:firstRow="0" w:lastRow="0" w:firstColumn="0" w:lastColumn="0" w:oddVBand="0" w:evenVBand="0" w:oddHBand="0" w:evenHBand="0" w:firstRowFirstColumn="0" w:firstRowLastColumn="0" w:lastRowFirstColumn="0" w:lastRowLastColumn="0"/>
+              <w:rPr>
+                <w:rFonts w:eastAsiaTheme="minorEastAsia"/>
+              </w:rPr>
+            </w:pPr>
+          </w:p>
+        </w:tc>
+        <w:tc>
+          <w:tcPr>
+            <w:tcW w:w="2133" w:type="dxa"/>
+          </w:tcPr>
+          <w:p>
+            <w:pPr>
+              <w:cnfStyle w:val="000000000000" w:firstRow="0" w:lastRow="0" w:firstColumn="0" w:lastColumn="0" w:oddVBand="0" w:evenVBand="0" w:oddHBand="0" w:evenHBand="0" w:firstRowFirstColumn="0" w:firstRowLastColumn="0" w:lastRowFirstColumn="0" w:lastRowLastColumn="0"/>
+              <w:rPr>
+                <w:rFonts w:eastAsiaTheme="minorEastAsia"/>
+              </w:rPr>
+            </w:pPr>
+          </w:p>
+        </w:tc>
+      </w:tr>
+      <w:tr>
+        <w:trPr>
+          <w:cnfStyle w:val="000000100000" w:firstRow="0" w:lastRow="0" w:firstColumn="0" w:lastColumn="0" w:oddVBand="0" w:evenVBand="0" w:oddHBand="1" w:evenHBand="0" w:firstRowFirstColumn="0" w:firstRowLastColumn="0" w:lastRowFirstColumn="0" w:lastRowLastColumn="0"/>
+          <w:trHeight w:val="265"/>
+        </w:trPr>
+        <w:tc>
+          <w:tcPr>
+            <w:cnfStyle w:val="001000000000" w:firstRow="0" w:lastRow="0" w:firstColumn="1" w:lastColumn="0" w:oddVBand="0" w:evenVBand="0" w:oddHBand="0" w:evenHBand="0" w:firstRowFirstColumn="0" w:firstRowLastColumn="0" w:lastRowFirstColumn="0" w:lastRowLastColumn="0"/>
+            <w:tcW w:w="1075" w:type="dxa"/>
+          </w:tcPr>
+          <w:p>
+            <w:pPr>
+              <w:rPr>
+                <w:rFonts w:eastAsiaTheme="minorEastAsia"/>
+              </w:rPr>
+            </w:pPr>
+            <w:r>
+              <w:rPr>
+                <w:rFonts w:eastAsiaTheme="minorEastAsia"/>
+              </w:rPr>
+              <w:t>5</w:t>
+            </w:r>
+          </w:p>
+        </w:tc>
+        <w:tc>
+          <w:tcPr>
+            <w:tcW w:w="3695" w:type="dxa"/>
+          </w:tcPr>
+          <w:p>
+            <w:pPr>
+              <w:cnfStyle w:val="000000100000" w:firstRow="0" w:lastRow="0" w:firstColumn="0" w:lastColumn="0" w:oddVBand="0" w:evenVBand="0" w:oddHBand="1" w:evenHBand="0" w:firstRowFirstColumn="0" w:firstRowLastColumn="0" w:lastRowFirstColumn="0" w:lastRowLastColumn="0"/>
+              <w:rPr>
+                <w:rFonts w:eastAsiaTheme="minorEastAsia"/>
+              </w:rPr>
+            </w:pPr>
+            <w:r>
+              <w:rPr>
+                <w:rFonts w:eastAsiaTheme="minorEastAsia"/>
+              </w:rPr>
+              <w:t>a</w:t>
+            </w:r>
+            <w:r>
+              <w:rPr>
+                <w:rFonts w:eastAsiaTheme="minorEastAsia"/>
+              </w:rPr>
+              <w:t>lter=50,</w:t>
+            </w:r>
+            <w:r>
+              <w:rPr>
+                <w:rFonts w:eastAsiaTheme="minorEastAsia"/>
+              </w:rPr>
+              <w:t xml:space="preserve"> </w:t>
+            </w:r>
+            <w:proofErr w:type="spellStart"/>
+            <w:r>
+              <w:rPr>
+                <w:rFonts w:eastAsiaTheme="minorEastAsia"/>
+              </w:rPr>
+              <w:t>mitgliedsjahre</w:t>
+            </w:r>
+            <w:proofErr w:type="spellEnd"/>
+            <w:r>
+              <w:rPr>
+                <w:rFonts w:eastAsiaTheme="minorEastAsia"/>
+              </w:rPr>
+              <w:t>=</w:t>
+            </w:r>
+            <w:r>
+              <w:rPr>
+                <w:rFonts w:eastAsiaTheme="minorEastAsia"/>
+              </w:rPr>
+              <w:t>20</w:t>
+            </w:r>
+            <w:r>
+              <w:rPr>
+                <w:rFonts w:eastAsiaTheme="minorEastAsia"/>
+              </w:rPr>
+              <w:br/>
+              <w:t>a</w:t>
+            </w:r>
+            <w:r>
+              <w:rPr>
+                <w:rFonts w:eastAsiaTheme="minorEastAsia"/>
+              </w:rPr>
+              <w:t>lter=50,</w:t>
+            </w:r>
+            <w:r>
+              <w:rPr>
+                <w:rFonts w:eastAsiaTheme="minorEastAsia"/>
+              </w:rPr>
+              <w:t xml:space="preserve"> </w:t>
+            </w:r>
+            <w:proofErr w:type="spellStart"/>
+            <w:r>
+              <w:rPr>
+                <w:rFonts w:eastAsiaTheme="minorEastAsia"/>
+              </w:rPr>
+              <w:t>mitgliedsjahre</w:t>
+            </w:r>
+            <w:proofErr w:type="spellEnd"/>
+            <w:r>
+              <w:rPr>
+                <w:rFonts w:eastAsiaTheme="minorEastAsia"/>
+              </w:rPr>
+              <w:t>=</w:t>
+            </w:r>
+            <w:r>
+              <w:rPr>
+                <w:rFonts w:eastAsiaTheme="minorEastAsia"/>
+              </w:rPr>
+              <w:t>25</w:t>
+            </w:r>
+          </w:p>
+        </w:tc>
+        <w:tc>
+          <w:tcPr>
+            <w:tcW w:w="2159" w:type="dxa"/>
+          </w:tcPr>
+          <w:p>
+            <w:pPr>
+              <w:cnfStyle w:val="000000100000" w:firstRow="0" w:lastRow="0" w:firstColumn="0" w:lastColumn="0" w:oddVBand="0" w:evenVBand="0" w:oddHBand="1" w:evenHBand="0" w:firstRowFirstColumn="0" w:firstRowLastColumn="0" w:lastRowFirstColumn="0" w:lastRowLastColumn="0"/>
+              <w:rPr>
+                <w:rFonts w:eastAsiaTheme="minorEastAsia"/>
+              </w:rPr>
+            </w:pPr>
+          </w:p>
+        </w:tc>
+        <w:tc>
+          <w:tcPr>
+            <w:tcW w:w="2133" w:type="dxa"/>
+          </w:tcPr>
+          <w:p>
+            <w:pPr>
+              <w:cnfStyle w:val="000000100000" w:firstRow="0" w:lastRow="0" w:firstColumn="0" w:lastColumn="0" w:oddVBand="0" w:evenVBand="0" w:oddHBand="1" w:evenHBand="0" w:firstRowFirstColumn="0" w:firstRowLastColumn="0" w:lastRowFirstColumn="0" w:lastRowLastColumn="0"/>
+              <w:rPr>
+                <w:rFonts w:eastAsiaTheme="minorEastAsia"/>
+              </w:rPr>
+            </w:pPr>
+          </w:p>
+        </w:tc>
+      </w:tr>
+      <w:tr>
+        <w:trPr>
+          <w:trHeight w:val="265"/>
+        </w:trPr>
+        <w:tc>
+          <w:tcPr>
+            <w:cnfStyle w:val="001000000000" w:firstRow="0" w:lastRow="0" w:firstColumn="1" w:lastColumn="0" w:oddVBand="0" w:evenVBand="0" w:oddHBand="0" w:evenHBand="0" w:firstRowFirstColumn="0" w:firstRowLastColumn="0" w:lastRowFirstColumn="0" w:lastRowLastColumn="0"/>
+            <w:tcW w:w="1075" w:type="dxa"/>
+          </w:tcPr>
+          <w:p>
+            <w:pPr>
+              <w:rPr>
+                <w:rFonts w:eastAsiaTheme="minorEastAsia"/>
+              </w:rPr>
+            </w:pPr>
+            <w:r>
+              <w:rPr>
+                <w:rFonts w:eastAsiaTheme="minorEastAsia"/>
+              </w:rPr>
+              <w:t>6</w:t>
+            </w:r>
+          </w:p>
+        </w:tc>
+        <w:tc>
+          <w:tcPr>
+            <w:tcW w:w="3695" w:type="dxa"/>
+          </w:tcPr>
+          <w:p>
+            <w:pPr>
+              <w:cnfStyle w:val="000000000000" w:firstRow="0" w:lastRow="0" w:firstColumn="0" w:lastColumn="0" w:oddVBand="0" w:evenVBand="0" w:oddHBand="0" w:evenHBand="0" w:firstRowFirstColumn="0" w:firstRowLastColumn="0" w:lastRowFirstColumn="0" w:lastRowLastColumn="0"/>
+              <w:rPr>
+                <w:rFonts w:eastAsiaTheme="minorEastAsia"/>
+              </w:rPr>
+            </w:pPr>
+          </w:p>
+        </w:tc>
+        <w:tc>
+          <w:tcPr>
+            <w:tcW w:w="2159" w:type="dxa"/>
+          </w:tcPr>
+          <w:p>
+            <w:pPr>
+              <w:cnfStyle w:val="000000000000" w:firstRow="0" w:lastRow="0" w:firstColumn="0" w:lastColumn="0" w:oddVBand="0" w:evenVBand="0" w:oddHBand="0" w:evenHBand="0" w:firstRowFirstColumn="0" w:firstRowLastColumn="0" w:lastRowFirstColumn="0" w:lastRowLastColumn="0"/>
+              <w:rPr>
+                <w:rFonts w:eastAsiaTheme="minorEastAsia"/>
+              </w:rPr>
+            </w:pPr>
+          </w:p>
+        </w:tc>
+        <w:tc>
+          <w:tcPr>
+            <w:tcW w:w="2133" w:type="dxa"/>
+          </w:tcPr>
+          <w:p>
+            <w:pPr>
+              <w:cnfStyle w:val="000000000000" w:firstRow="0" w:lastRow="0" w:firstColumn="0" w:lastColumn="0" w:oddVBand="0" w:evenVBand="0" w:oddHBand="0" w:evenHBand="0" w:firstRowFirstColumn="0" w:firstRowLastColumn="0" w:lastRowFirstColumn="0" w:lastRowLastColumn="0"/>
+              <w:rPr>
+                <w:rFonts w:eastAsiaTheme="minorEastAsia"/>
+              </w:rPr>
+            </w:pPr>
+          </w:p>
+        </w:tc>
+      </w:tr>
+      <w:tr>
+        <w:trPr>
+          <w:cnfStyle w:val="000000100000" w:firstRow="0" w:lastRow="0" w:firstColumn="0" w:lastColumn="0" w:oddVBand="0" w:evenVBand="0" w:oddHBand="1" w:evenHBand="0" w:firstRowFirstColumn="0" w:firstRowLastColumn="0" w:lastRowFirstColumn="0" w:lastRowLastColumn="0"/>
+          <w:trHeight w:val="265"/>
+        </w:trPr>
+        <w:tc>
+          <w:tcPr>
+            <w:cnfStyle w:val="001000000000" w:firstRow="0" w:lastRow="0" w:firstColumn="1" w:lastColumn="0" w:oddVBand="0" w:evenVBand="0" w:oddHBand="0" w:evenHBand="0" w:firstRowFirstColumn="0" w:firstRowLastColumn="0" w:lastRowFirstColumn="0" w:lastRowLastColumn="0"/>
+            <w:tcW w:w="1075" w:type="dxa"/>
+          </w:tcPr>
+          <w:p>
+            <w:pPr>
+              <w:rPr>
+                <w:rFonts w:eastAsiaTheme="minorEastAsia"/>
+              </w:rPr>
+            </w:pPr>
+            <w:r>
+              <w:rPr>
+                <w:rFonts w:eastAsiaTheme="minorEastAsia"/>
+              </w:rPr>
+              <w:t>7</w:t>
+            </w:r>
+          </w:p>
+        </w:tc>
+        <w:tc>
+          <w:tcPr>
+            <w:tcW w:w="3695" w:type="dxa"/>
+          </w:tcPr>
+          <w:p>
+            <w:pPr>
+              <w:cnfStyle w:val="000000100000" w:firstRow="0" w:lastRow="0" w:firstColumn="0" w:lastColumn="0" w:oddVBand="0" w:evenVBand="0" w:oddHBand="1" w:evenHBand="0" w:firstRowFirstColumn="0" w:firstRowLastColumn="0" w:lastRowFirstColumn="0" w:lastRowLastColumn="0"/>
+              <w:rPr>
+                <w:rFonts w:eastAsiaTheme="minorEastAsia"/>
+              </w:rPr>
+            </w:pPr>
+          </w:p>
+        </w:tc>
+        <w:tc>
+          <w:tcPr>
+            <w:tcW w:w="2159" w:type="dxa"/>
+          </w:tcPr>
+          <w:p>
+            <w:pPr>
+              <w:cnfStyle w:val="000000100000" w:firstRow="0" w:lastRow="0" w:firstColumn="0" w:lastColumn="0" w:oddVBand="0" w:evenVBand="0" w:oddHBand="1" w:evenHBand="0" w:firstRowFirstColumn="0" w:firstRowLastColumn="0" w:lastRowFirstColumn="0" w:lastRowLastColumn="0"/>
+              <w:rPr>
+                <w:rFonts w:eastAsiaTheme="minorEastAsia"/>
+              </w:rPr>
+            </w:pPr>
+          </w:p>
+        </w:tc>
+        <w:tc>
+          <w:tcPr>
+            <w:tcW w:w="2133" w:type="dxa"/>
+          </w:tcPr>
+          <w:p>
+            <w:pPr>
+              <w:cnfStyle w:val="000000100000" w:firstRow="0" w:lastRow="0" w:firstColumn="0" w:lastColumn="0" w:oddVBand="0" w:evenVBand="0" w:oddHBand="1" w:evenHBand="0" w:firstRowFirstColumn="0" w:firstRowLastColumn="0" w:lastRowFirstColumn="0" w:lastRowLastColumn="0"/>
               <w:rPr>
                 <w:rFonts w:eastAsiaTheme="minorEastAsia"/>
               </w:rPr>

</xml_diff>